<commit_message>
（api文档2.docx） 球员比赛技术录入api：api/matchdata/savematchstatisticsbyteam 球员赛季数据api：api/matchdata/playerseasonstatis （api文档） 比赛列表包含战绩、球员信息api：api/match/matchpagewithrecord
</commit_message>
<xml_diff>
--- a/doc/接口文档/api文档2.docx
+++ b/doc/接口文档/api文档2.docx
@@ -56,7 +56,7 @@
         </w:rPr>
         <w:fldChar w:fldCharType="separate"/>
       </w:r>
-      <w:hyperlink w:anchor="_Toc511665558" w:history="1">
+      <w:hyperlink w:anchor="_Toc512436187" w:history="1">
         <w:r>
           <w:rPr>
             <w:rStyle w:val="a5"/>
@@ -84,7 +84,7 @@
             <w:noProof/>
             <w:webHidden/>
           </w:rPr>
-          <w:instrText xml:space="preserve"> PAGEREF _Toc511665558 \h </w:instrText>
+          <w:instrText xml:space="preserve"> PAGEREF _Toc512436187 \h </w:instrText>
         </w:r>
         <w:r>
           <w:rPr>
@@ -126,7 +126,7 @@
           <w:noProof/>
         </w:rPr>
       </w:pPr>
-      <w:hyperlink w:anchor="_Toc511665559" w:history="1">
+      <w:hyperlink w:anchor="_Toc512436188" w:history="1">
         <w:r>
           <w:rPr>
             <w:rStyle w:val="a5"/>
@@ -162,7 +162,7 @@
             <w:noProof/>
             <w:webHidden/>
           </w:rPr>
-          <w:instrText xml:space="preserve"> PAGEREF _Toc511665559 \h </w:instrText>
+          <w:instrText xml:space="preserve"> PAGEREF _Toc512436188 \h </w:instrText>
         </w:r>
         <w:r>
           <w:rPr>
@@ -204,7 +204,7 @@
           <w:noProof/>
         </w:rPr>
       </w:pPr>
-      <w:hyperlink w:anchor="_Toc511665560" w:history="1">
+      <w:hyperlink w:anchor="_Toc512436189" w:history="1">
         <w:r>
           <w:rPr>
             <w:rStyle w:val="a5"/>
@@ -284,7 +284,7 @@
             <w:noProof/>
             <w:webHidden/>
           </w:rPr>
-          <w:instrText xml:space="preserve"> PAGEREF _Toc511665560 \h </w:instrText>
+          <w:instrText xml:space="preserve"> PAGEREF _Toc512436189 \h </w:instrText>
         </w:r>
         <w:r>
           <w:rPr>
@@ -326,7 +326,7 @@
           <w:noProof/>
         </w:rPr>
       </w:pPr>
-      <w:hyperlink w:anchor="_Toc511665561" w:history="1">
+      <w:hyperlink w:anchor="_Toc512436190" w:history="1">
         <w:r>
           <w:rPr>
             <w:rStyle w:val="a5"/>
@@ -378,7 +378,7 @@
             <w:noProof/>
             <w:webHidden/>
           </w:rPr>
-          <w:instrText xml:space="preserve"> PAGEREF _Toc511665561 \h </w:instrText>
+          <w:instrText xml:space="preserve"> PAGEREF _Toc512436190 \h </w:instrText>
         </w:r>
         <w:r>
           <w:rPr>
@@ -420,7 +420,7 @@
           <w:noProof/>
         </w:rPr>
       </w:pPr>
-      <w:hyperlink w:anchor="_Toc511665562" w:history="1">
+      <w:hyperlink w:anchor="_Toc512436191" w:history="1">
         <w:r>
           <w:rPr>
             <w:rStyle w:val="a5"/>
@@ -472,7 +472,7 @@
             <w:noProof/>
             <w:webHidden/>
           </w:rPr>
-          <w:instrText xml:space="preserve"> PAGEREF _Toc511665562 \h </w:instrText>
+          <w:instrText xml:space="preserve"> PAGEREF _Toc512436191 \h </w:instrText>
         </w:r>
         <w:r>
           <w:rPr>
@@ -514,7 +514,7 @@
           <w:noProof/>
         </w:rPr>
       </w:pPr>
-      <w:hyperlink w:anchor="_Toc511665563" w:history="1">
+      <w:hyperlink w:anchor="_Toc512436192" w:history="1">
         <w:r>
           <w:rPr>
             <w:rStyle w:val="a5"/>
@@ -542,7 +542,7 @@
             <w:noProof/>
             <w:webHidden/>
           </w:rPr>
-          <w:instrText xml:space="preserve"> PAGEREF _Toc511665563 \h </w:instrText>
+          <w:instrText xml:space="preserve"> PAGEREF _Toc512436192 \h </w:instrText>
         </w:r>
         <w:r>
           <w:rPr>
@@ -584,14 +584,14 @@
           <w:noProof/>
         </w:rPr>
       </w:pPr>
-      <w:hyperlink w:anchor="_Toc511665564" w:history="1">
+      <w:hyperlink w:anchor="_Toc512436193" w:history="1">
         <w:r>
           <w:rPr>
             <w:rStyle w:val="a5"/>
             <w:rFonts w:hint="eastAsia"/>
             <w:noProof/>
           </w:rPr>
-          <w:t>球队荣誉</w:t>
+          <w:t>比赛技术数据</w:t>
         </w:r>
         <w:r>
           <w:rPr>
@@ -612,7 +612,7 @@
             <w:noProof/>
             <w:webHidden/>
           </w:rPr>
-          <w:instrText xml:space="preserve"> PAGEREF _Toc511665564 \h </w:instrText>
+          <w:instrText xml:space="preserve"> PAGEREF _Toc512436193 \h </w:instrText>
         </w:r>
         <w:r>
           <w:rPr>
@@ -654,14 +654,14 @@
           <w:noProof/>
         </w:rPr>
       </w:pPr>
-      <w:hyperlink w:anchor="_Toc511665565" w:history="1">
+      <w:hyperlink w:anchor="_Toc512436194" w:history="1">
         <w:r>
           <w:rPr>
             <w:rStyle w:val="a5"/>
             <w:rFonts w:hint="eastAsia"/>
             <w:noProof/>
           </w:rPr>
-          <w:t>创建球队荣誉</w:t>
+          <w:t>球员赛季数据</w:t>
         </w:r>
         <w:r>
           <w:rPr>
@@ -682,7 +682,7 @@
             <w:noProof/>
             <w:webHidden/>
           </w:rPr>
-          <w:instrText xml:space="preserve"> PAGEREF _Toc511665565 \h </w:instrText>
+          <w:instrText xml:space="preserve"> PAGEREF _Toc512436194 \h </w:instrText>
         </w:r>
         <w:r>
           <w:rPr>
@@ -724,14 +724,14 @@
           <w:noProof/>
         </w:rPr>
       </w:pPr>
-      <w:hyperlink w:anchor="_Toc511665566" w:history="1">
+      <w:hyperlink w:anchor="_Toc512436195" w:history="1">
         <w:r>
           <w:rPr>
             <w:rStyle w:val="a5"/>
             <w:rFonts w:hint="eastAsia"/>
             <w:noProof/>
           </w:rPr>
-          <w:t>编辑球队荣誉</w:t>
+          <w:t>球队录入比赛球员技术数据</w:t>
         </w:r>
         <w:r>
           <w:rPr>
@@ -752,7 +752,7 @@
             <w:noProof/>
             <w:webHidden/>
           </w:rPr>
-          <w:instrText xml:space="preserve"> PAGEREF _Toc511665566 \h </w:instrText>
+          <w:instrText xml:space="preserve"> PAGEREF _Toc512436195 \h </w:instrText>
         </w:r>
         <w:r>
           <w:rPr>
@@ -772,7 +772,77 @@
             <w:noProof/>
             <w:webHidden/>
           </w:rPr>
-          <w:t>3</w:t>
+          <w:t>4</w:t>
+        </w:r>
+        <w:r>
+          <w:rPr>
+            <w:noProof/>
+            <w:webHidden/>
+          </w:rPr>
+          <w:fldChar w:fldCharType="end"/>
+        </w:r>
+      </w:hyperlink>
+    </w:p>
+    <w:p>
+      <w:pPr>
+        <w:pStyle w:val="10"/>
+        <w:tabs>
+          <w:tab w:val="right" w:leader="dot" w:pos="8296"/>
+        </w:tabs>
+        <w:rPr>
+          <w:rFonts w:eastAsiaTheme="minorEastAsia"/>
+          <w:noProof/>
+        </w:rPr>
+      </w:pPr>
+      <w:hyperlink w:anchor="_Toc512436196" w:history="1">
+        <w:r>
+          <w:rPr>
+            <w:rStyle w:val="a5"/>
+            <w:rFonts w:hint="eastAsia"/>
+            <w:noProof/>
+          </w:rPr>
+          <w:t>球队荣誉</w:t>
+        </w:r>
+        <w:r>
+          <w:rPr>
+            <w:noProof/>
+            <w:webHidden/>
+          </w:rPr>
+          <w:tab/>
+        </w:r>
+        <w:r>
+          <w:rPr>
+            <w:noProof/>
+            <w:webHidden/>
+          </w:rPr>
+          <w:fldChar w:fldCharType="begin"/>
+        </w:r>
+        <w:r>
+          <w:rPr>
+            <w:noProof/>
+            <w:webHidden/>
+          </w:rPr>
+          <w:instrText xml:space="preserve"> PAGEREF _Toc512436196 \h </w:instrText>
+        </w:r>
+        <w:r>
+          <w:rPr>
+            <w:noProof/>
+            <w:webHidden/>
+          </w:rPr>
+        </w:r>
+        <w:r>
+          <w:rPr>
+            <w:noProof/>
+            <w:webHidden/>
+          </w:rPr>
+          <w:fldChar w:fldCharType="separate"/>
+        </w:r>
+        <w:r>
+          <w:rPr>
+            <w:noProof/>
+            <w:webHidden/>
+          </w:rPr>
+          <w:t>4</w:t>
         </w:r>
         <w:r>
           <w:rPr>
@@ -794,14 +864,14 @@
           <w:noProof/>
         </w:rPr>
       </w:pPr>
-      <w:hyperlink w:anchor="_Toc511665567" w:history="1">
+      <w:hyperlink w:anchor="_Toc512436197" w:history="1">
         <w:r>
           <w:rPr>
             <w:rStyle w:val="a5"/>
             <w:rFonts w:hint="eastAsia"/>
             <w:noProof/>
           </w:rPr>
-          <w:t>球队荣誉列表（页码）</w:t>
+          <w:t>创建球队荣誉</w:t>
         </w:r>
         <w:r>
           <w:rPr>
@@ -822,7 +892,7 @@
             <w:noProof/>
             <w:webHidden/>
           </w:rPr>
-          <w:instrText xml:space="preserve"> PAGEREF _Toc511665567 \h </w:instrText>
+          <w:instrText xml:space="preserve"> PAGEREF _Toc512436197 \h </w:instrText>
         </w:r>
         <w:r>
           <w:rPr>
@@ -864,14 +934,14 @@
           <w:noProof/>
         </w:rPr>
       </w:pPr>
-      <w:hyperlink w:anchor="_Toc511665568" w:history="1">
+      <w:hyperlink w:anchor="_Toc512436198" w:history="1">
         <w:r>
           <w:rPr>
             <w:rStyle w:val="a5"/>
             <w:rFonts w:hint="eastAsia"/>
             <w:noProof/>
           </w:rPr>
-          <w:t>球队荣誉列表</w:t>
+          <w:t>编辑球队荣誉</w:t>
         </w:r>
         <w:r>
           <w:rPr>
@@ -892,7 +962,7 @@
             <w:noProof/>
             <w:webHidden/>
           </w:rPr>
-          <w:instrText xml:space="preserve"> PAGEREF _Toc511665568 \h </w:instrText>
+          <w:instrText xml:space="preserve"> PAGEREF _Toc512436198 \h </w:instrText>
         </w:r>
         <w:r>
           <w:rPr>
@@ -934,13 +1004,223 @@
           <w:noProof/>
         </w:rPr>
       </w:pPr>
-      <w:hyperlink w:anchor="_Toc511665569" w:history="1">
+      <w:hyperlink w:anchor="_Toc512436199" w:history="1">
         <w:r>
           <w:rPr>
             <w:rStyle w:val="a5"/>
             <w:rFonts w:hint="eastAsia"/>
             <w:noProof/>
           </w:rPr>
+          <w:t>球队荣誉列表（页码）</w:t>
+        </w:r>
+        <w:r>
+          <w:rPr>
+            <w:noProof/>
+            <w:webHidden/>
+          </w:rPr>
+          <w:tab/>
+        </w:r>
+        <w:r>
+          <w:rPr>
+            <w:noProof/>
+            <w:webHidden/>
+          </w:rPr>
+          <w:fldChar w:fldCharType="begin"/>
+        </w:r>
+        <w:r>
+          <w:rPr>
+            <w:noProof/>
+            <w:webHidden/>
+          </w:rPr>
+          <w:instrText xml:space="preserve"> PAGEREF _Toc512436199 \h </w:instrText>
+        </w:r>
+        <w:r>
+          <w:rPr>
+            <w:noProof/>
+            <w:webHidden/>
+          </w:rPr>
+        </w:r>
+        <w:r>
+          <w:rPr>
+            <w:noProof/>
+            <w:webHidden/>
+          </w:rPr>
+          <w:fldChar w:fldCharType="separate"/>
+        </w:r>
+        <w:r>
+          <w:rPr>
+            <w:noProof/>
+            <w:webHidden/>
+          </w:rPr>
+          <w:t>5</w:t>
+        </w:r>
+        <w:r>
+          <w:rPr>
+            <w:noProof/>
+            <w:webHidden/>
+          </w:rPr>
+          <w:fldChar w:fldCharType="end"/>
+        </w:r>
+      </w:hyperlink>
+    </w:p>
+    <w:p>
+      <w:pPr>
+        <w:pStyle w:val="20"/>
+        <w:tabs>
+          <w:tab w:val="right" w:leader="dot" w:pos="8296"/>
+        </w:tabs>
+        <w:rPr>
+          <w:rFonts w:eastAsiaTheme="minorEastAsia"/>
+          <w:noProof/>
+        </w:rPr>
+      </w:pPr>
+      <w:hyperlink w:anchor="_Toc512436200" w:history="1">
+        <w:r>
+          <w:rPr>
+            <w:rStyle w:val="a5"/>
+            <w:rFonts w:hint="eastAsia"/>
+            <w:noProof/>
+          </w:rPr>
+          <w:t>球队荣誉列表</w:t>
+        </w:r>
+        <w:r>
+          <w:rPr>
+            <w:noProof/>
+            <w:webHidden/>
+          </w:rPr>
+          <w:tab/>
+        </w:r>
+        <w:r>
+          <w:rPr>
+            <w:noProof/>
+            <w:webHidden/>
+          </w:rPr>
+          <w:fldChar w:fldCharType="begin"/>
+        </w:r>
+        <w:r>
+          <w:rPr>
+            <w:noProof/>
+            <w:webHidden/>
+          </w:rPr>
+          <w:instrText xml:space="preserve"> PAGEREF _Toc512436200 \h </w:instrText>
+        </w:r>
+        <w:r>
+          <w:rPr>
+            <w:noProof/>
+            <w:webHidden/>
+          </w:rPr>
+        </w:r>
+        <w:r>
+          <w:rPr>
+            <w:noProof/>
+            <w:webHidden/>
+          </w:rPr>
+          <w:fldChar w:fldCharType="separate"/>
+        </w:r>
+        <w:r>
+          <w:rPr>
+            <w:noProof/>
+            <w:webHidden/>
+          </w:rPr>
+          <w:t>5</w:t>
+        </w:r>
+        <w:r>
+          <w:rPr>
+            <w:noProof/>
+            <w:webHidden/>
+          </w:rPr>
+          <w:fldChar w:fldCharType="end"/>
+        </w:r>
+      </w:hyperlink>
+    </w:p>
+    <w:p>
+      <w:pPr>
+        <w:pStyle w:val="20"/>
+        <w:tabs>
+          <w:tab w:val="right" w:leader="dot" w:pos="8296"/>
+        </w:tabs>
+        <w:rPr>
+          <w:rFonts w:eastAsiaTheme="minorEastAsia"/>
+          <w:noProof/>
+        </w:rPr>
+      </w:pPr>
+      <w:hyperlink w:anchor="_Toc512436201" w:history="1">
+        <w:r>
+          <w:rPr>
+            <w:rStyle w:val="a5"/>
+            <w:rFonts w:hint="eastAsia"/>
+            <w:noProof/>
+          </w:rPr>
+          <w:t>球队最近荣誉列表</w:t>
+        </w:r>
+        <w:r>
+          <w:rPr>
+            <w:noProof/>
+            <w:webHidden/>
+          </w:rPr>
+          <w:tab/>
+        </w:r>
+        <w:r>
+          <w:rPr>
+            <w:noProof/>
+            <w:webHidden/>
+          </w:rPr>
+          <w:fldChar w:fldCharType="begin"/>
+        </w:r>
+        <w:r>
+          <w:rPr>
+            <w:noProof/>
+            <w:webHidden/>
+          </w:rPr>
+          <w:instrText xml:space="preserve"> PAGEREF _Toc512436201 \h </w:instrText>
+        </w:r>
+        <w:r>
+          <w:rPr>
+            <w:noProof/>
+            <w:webHidden/>
+          </w:rPr>
+        </w:r>
+        <w:r>
+          <w:rPr>
+            <w:noProof/>
+            <w:webHidden/>
+          </w:rPr>
+          <w:fldChar w:fldCharType="separate"/>
+        </w:r>
+        <w:r>
+          <w:rPr>
+            <w:noProof/>
+            <w:webHidden/>
+          </w:rPr>
+          <w:t>6</w:t>
+        </w:r>
+        <w:r>
+          <w:rPr>
+            <w:noProof/>
+            <w:webHidden/>
+          </w:rPr>
+          <w:fldChar w:fldCharType="end"/>
+        </w:r>
+      </w:hyperlink>
+    </w:p>
+    <w:p>
+      <w:pPr>
+        <w:pStyle w:val="20"/>
+        <w:tabs>
+          <w:tab w:val="right" w:leader="dot" w:pos="8296"/>
+        </w:tabs>
+        <w:rPr>
+          <w:rFonts w:eastAsiaTheme="minorEastAsia"/>
+          <w:noProof/>
+        </w:rPr>
+      </w:pPr>
+      <w:hyperlink w:anchor="_Toc512436202" w:history="1">
+        <w:r>
+          <w:rPr>
+            <w:rStyle w:val="a5"/>
+            <w:rFonts w:hint="eastAsia"/>
+            <w:noProof/>
+          </w:rPr>
           <w:t>删除球队荣誉</w:t>
         </w:r>
         <w:r>
@@ -962,7 +1242,7 @@
             <w:noProof/>
             <w:webHidden/>
           </w:rPr>
-          <w:instrText xml:space="preserve"> PAGEREF _Toc511665569 \h </w:instrText>
+          <w:instrText xml:space="preserve"> PAGEREF _Toc512436202 \h </w:instrText>
         </w:r>
         <w:r>
           <w:rPr>
@@ -982,7 +1262,7 @@
             <w:noProof/>
             <w:webHidden/>
           </w:rPr>
-          <w:t>4</w:t>
+          <w:t>6</w:t>
         </w:r>
         <w:r>
           <w:rPr>
@@ -995,6 +1275,146 @@
     </w:p>
     <w:p>
       <w:pPr>
+        <w:pStyle w:val="20"/>
+        <w:tabs>
+          <w:tab w:val="right" w:leader="dot" w:pos="8296"/>
+        </w:tabs>
+        <w:rPr>
+          <w:rFonts w:eastAsiaTheme="minorEastAsia"/>
+          <w:noProof/>
+        </w:rPr>
+      </w:pPr>
+      <w:hyperlink w:anchor="_Toc512436203" w:history="1">
+        <w:r>
+          <w:rPr>
+            <w:rStyle w:val="a5"/>
+            <w:rFonts w:hint="eastAsia"/>
+            <w:noProof/>
+          </w:rPr>
+          <w:t>获取球队成员的荣誉列表（页码）</w:t>
+        </w:r>
+        <w:r>
+          <w:rPr>
+            <w:noProof/>
+            <w:webHidden/>
+          </w:rPr>
+          <w:tab/>
+        </w:r>
+        <w:r>
+          <w:rPr>
+            <w:noProof/>
+            <w:webHidden/>
+          </w:rPr>
+          <w:fldChar w:fldCharType="begin"/>
+        </w:r>
+        <w:r>
+          <w:rPr>
+            <w:noProof/>
+            <w:webHidden/>
+          </w:rPr>
+          <w:instrText xml:space="preserve"> PAGEREF _Toc512436203 \h </w:instrText>
+        </w:r>
+        <w:r>
+          <w:rPr>
+            <w:noProof/>
+            <w:webHidden/>
+          </w:rPr>
+        </w:r>
+        <w:r>
+          <w:rPr>
+            <w:noProof/>
+            <w:webHidden/>
+          </w:rPr>
+          <w:fldChar w:fldCharType="separate"/>
+        </w:r>
+        <w:r>
+          <w:rPr>
+            <w:noProof/>
+            <w:webHidden/>
+          </w:rPr>
+          <w:t>6</w:t>
+        </w:r>
+        <w:r>
+          <w:rPr>
+            <w:noProof/>
+            <w:webHidden/>
+          </w:rPr>
+          <w:fldChar w:fldCharType="end"/>
+        </w:r>
+      </w:hyperlink>
+    </w:p>
+    <w:p>
+      <w:pPr>
+        <w:pStyle w:val="20"/>
+        <w:tabs>
+          <w:tab w:val="right" w:leader="dot" w:pos="8296"/>
+        </w:tabs>
+        <w:rPr>
+          <w:rFonts w:eastAsiaTheme="minorEastAsia"/>
+          <w:noProof/>
+        </w:rPr>
+      </w:pPr>
+      <w:hyperlink w:anchor="_Toc512436204" w:history="1">
+        <w:r>
+          <w:rPr>
+            <w:rStyle w:val="a5"/>
+            <w:rFonts w:hint="eastAsia"/>
+            <w:noProof/>
+          </w:rPr>
+          <w:t>获取球队成员的荣誉列表</w:t>
+        </w:r>
+        <w:r>
+          <w:rPr>
+            <w:noProof/>
+            <w:webHidden/>
+          </w:rPr>
+          <w:tab/>
+        </w:r>
+        <w:r>
+          <w:rPr>
+            <w:noProof/>
+            <w:webHidden/>
+          </w:rPr>
+          <w:fldChar w:fldCharType="begin"/>
+        </w:r>
+        <w:r>
+          <w:rPr>
+            <w:noProof/>
+            <w:webHidden/>
+          </w:rPr>
+          <w:instrText xml:space="preserve"> PAGEREF _Toc512436204 \h </w:instrText>
+        </w:r>
+        <w:r>
+          <w:rPr>
+            <w:noProof/>
+            <w:webHidden/>
+          </w:rPr>
+        </w:r>
+        <w:r>
+          <w:rPr>
+            <w:noProof/>
+            <w:webHidden/>
+          </w:rPr>
+          <w:fldChar w:fldCharType="separate"/>
+        </w:r>
+        <w:r>
+          <w:rPr>
+            <w:noProof/>
+            <w:webHidden/>
+          </w:rPr>
+          <w:t>7</w:t>
+        </w:r>
+        <w:r>
+          <w:rPr>
+            <w:noProof/>
+            <w:webHidden/>
+          </w:rPr>
+          <w:fldChar w:fldCharType="end"/>
+        </w:r>
+      </w:hyperlink>
+    </w:p>
+    <w:p>
+      <w:pPr>
         <w:rPr>
           <w:rFonts w:ascii="微软雅黑" w:hAnsi="微软雅黑"/>
         </w:rPr>
@@ -1041,12 +1461,11 @@
           <w:rFonts w:ascii="微软雅黑" w:hAnsi="微软雅黑"/>
         </w:rPr>
       </w:pPr>
-      <w:bookmarkStart w:id="0" w:name="_Toc511665558"/>
-      <w:r>
-        <w:rPr>
-          <w:rFonts w:ascii="微软雅黑" w:hAnsi="微软雅黑" w:hint="eastAsia"/>
-        </w:rPr>
-        <w:lastRenderedPageBreak/>
+      <w:bookmarkStart w:id="0" w:name="_Toc512436187"/>
+      <w:r>
+        <w:rPr>
+          <w:rFonts w:ascii="微软雅黑" w:hAnsi="微软雅黑" w:hint="eastAsia"/>
+        </w:rPr>
         <w:t>READ ME</w:t>
       </w:r>
       <w:bookmarkEnd w:id="0"/>
@@ -1058,7 +1477,7 @@
           <w:rFonts w:ascii="微软雅黑" w:hAnsi="微软雅黑"/>
         </w:rPr>
       </w:pPr>
-      <w:bookmarkStart w:id="1" w:name="_Toc511665559"/>
+      <w:bookmarkStart w:id="1" w:name="_Toc512436188"/>
       <w:r>
         <w:rPr>
           <w:rFonts w:ascii="微软雅黑" w:hAnsi="微软雅黑" w:hint="eastAsia"/>
@@ -1935,7 +2354,7 @@
           <w:kern w:val="0"/>
         </w:rPr>
       </w:pPr>
-      <w:bookmarkStart w:id="2" w:name="_Toc511665560"/>
+      <w:bookmarkStart w:id="2" w:name="_Toc512436189"/>
       <w:r>
         <w:rPr>
           <w:rFonts w:ascii="微软雅黑" w:hAnsi="微软雅黑" w:hint="eastAsia"/>
@@ -1954,7 +2373,7 @@
           <w:rFonts w:ascii="微软雅黑" w:hAnsi="微软雅黑"/>
         </w:rPr>
       </w:pPr>
-      <w:bookmarkStart w:id="3" w:name="_Toc511665561"/>
+      <w:bookmarkStart w:id="3" w:name="_Toc512436190"/>
       <w:r>
         <w:rPr>
           <w:rFonts w:ascii="微软雅黑" w:hAnsi="微软雅黑" w:hint="eastAsia"/>
@@ -2047,6 +2466,7 @@
         <w:rPr>
           <w:rFonts w:ascii="微软雅黑" w:hAnsi="微软雅黑" w:hint="eastAsia"/>
         </w:rPr>
+        <w:lastRenderedPageBreak/>
         <w:t>注意:vol只有在当前列表dom有效</w:t>
       </w:r>
       <w:r>
@@ -2063,309 +2483,549 @@
           <w:rFonts w:ascii="微软雅黑" w:hAnsi="微软雅黑"/>
         </w:rPr>
       </w:pPr>
-      <w:bookmarkStart w:id="4" w:name="_Toc511665562"/>
-      <w:r>
-        <w:rPr>
-          <w:rFonts w:ascii="微软雅黑" w:hAnsi="微软雅黑" w:hint="eastAsia"/>
+      <w:bookmarkStart w:id="4" w:name="_Toc512436191"/>
+      <w:r>
+        <w:rPr>
+          <w:rFonts w:ascii="微软雅黑" w:hAnsi="微软雅黑" w:hint="eastAsia"/>
+        </w:rPr>
+        <w:t>前端检测用户是否登陆|注册?</w:t>
+      </w:r>
+      <w:bookmarkEnd w:id="4"/>
+    </w:p>
+    <w:p>
+      <w:pPr>
+        <w:rPr>
+          <w:rFonts w:ascii="微软雅黑" w:hAnsi="微软雅黑"/>
+        </w:rPr>
+      </w:pPr>
+      <w:r>
+        <w:rPr>
+          <w:rFonts w:ascii="微软雅黑" w:hAnsi="微软雅黑" w:hint="eastAsia"/>
+        </w:rPr>
+        <w:t>js直接读取</w:t>
+      </w:r>
+      <w:r>
+        <w:rPr>
+          <w:rFonts w:ascii="微软雅黑" w:hAnsi="微软雅黑"/>
+        </w:rPr>
+        <w:t>"{$memberInfo['id']}"</w:t>
+      </w:r>
+      <w:r>
+        <w:rPr>
+          <w:rFonts w:ascii="微软雅黑" w:hAnsi="微软雅黑" w:hint="eastAsia"/>
+        </w:rPr>
+        <w:t>,如果有值,则已经登录/注册</w:t>
+      </w:r>
+    </w:p>
+    <w:p>
+      <w:pPr>
+        <w:pStyle w:val="2"/>
+        <w:rPr>
+          <w:rFonts w:ascii="微软雅黑" w:hAnsi="微软雅黑"/>
+        </w:rPr>
+      </w:pPr>
+      <w:bookmarkStart w:id="5" w:name="_Toc512436192"/>
+      <w:r>
+        <w:rPr>
+          <w:rFonts w:ascii="微软雅黑" w:hAnsi="微软雅黑" w:hint="eastAsia"/>
+        </w:rPr>
+        <w:t>返回数据格式</w:t>
+      </w:r>
+      <w:bookmarkEnd w:id="5"/>
+    </w:p>
+    <w:p>
+      <w:pPr>
+        <w:rPr>
+          <w:rFonts w:ascii="微软雅黑" w:hAnsi="微软雅黑"/>
+        </w:rPr>
+      </w:pPr>
+      <w:r>
+        <w:rPr>
+          <w:rFonts w:ascii="微软雅黑" w:hAnsi="微软雅黑" w:hint="eastAsia"/>
+        </w:rPr>
+        <w:t>type:</w:t>
+      </w:r>
+      <w:r>
+        <w:rPr>
+          <w:rFonts w:ascii="微软雅黑" w:hAnsi="微软雅黑" w:hint="eastAsia"/>
+        </w:rPr>
+        <w:t>json</w:t>
+      </w:r>
+    </w:p>
+    <w:p>
+      <w:pPr>
+        <w:ind w:leftChars="100" w:left="210"/>
+        <w:rPr>
+          <w:rFonts w:ascii="微软雅黑" w:hAnsi="微软雅黑"/>
+        </w:rPr>
+      </w:pPr>
+      <w:r>
+        <w:rPr>
+          <w:rFonts w:ascii="微软雅黑" w:hAnsi="微软雅黑" w:hint="eastAsia"/>
+        </w:rPr>
+        <w:t>{</w:t>
+      </w:r>
+      <w:r>
+        <w:rPr>
+          <w:rFonts w:ascii="微软雅黑" w:hAnsi="微软雅黑" w:hint="eastAsia"/>
+        </w:rPr>
+        <w:t>['</w:t>
+      </w:r>
+      <w:r>
+        <w:rPr>
+          <w:rFonts w:ascii="微软雅黑" w:hAnsi="微软雅黑" w:hint="eastAsia"/>
+        </w:rPr>
+        <w:t>c</w:t>
+      </w:r>
+      <w:r>
+        <w:rPr>
+          <w:rFonts w:ascii="微软雅黑" w:hAnsi="微软雅黑"/>
+        </w:rPr>
+        <w:t>ode'=&gt;200,'msg'=&gt;</w:t>
+      </w:r>
+      <w:r>
+        <w:rPr>
+          <w:rFonts w:ascii="微软雅黑" w:hAnsi="微软雅黑" w:hint="eastAsia"/>
+        </w:rPr>
+        <w:t>{data</w:t>
+      </w:r>
+      <w:r>
+        <w:rPr>
+          <w:rFonts w:ascii="微软雅黑" w:hAnsi="微软雅黑" w:hint="eastAsia"/>
+        </w:rPr>
+        <w:t>}]</w:t>
+      </w:r>
+      <w:r>
+        <w:rPr>
+          <w:rFonts w:ascii="微软雅黑" w:hAnsi="微软雅黑" w:hint="eastAsia"/>
+        </w:rPr>
+        <w:t>}</w:t>
+      </w:r>
+    </w:p>
+    <w:p>
+      <w:pPr>
+        <w:ind w:leftChars="100" w:left="210"/>
+        <w:rPr>
+          <w:rFonts w:ascii="微软雅黑" w:hAnsi="微软雅黑"/>
+        </w:rPr>
+      </w:pPr>
+    </w:p>
+    <w:p>
+      <w:pPr>
+        <w:ind w:leftChars="100" w:left="210"/>
+        <w:rPr>
+          <w:rFonts w:ascii="微软雅黑" w:hAnsi="微软雅黑"/>
+        </w:rPr>
+      </w:pPr>
+    </w:p>
+    <w:p>
+      <w:pPr>
+        <w:ind w:leftChars="100" w:left="210"/>
+        <w:rPr>
+          <w:rFonts w:ascii="微软雅黑" w:hAnsi="微软雅黑"/>
+        </w:rPr>
+      </w:pPr>
+    </w:p>
+    <w:p>
+      <w:pPr>
+        <w:pStyle w:val="1"/>
+      </w:pPr>
+      <w:bookmarkStart w:id="6" w:name="_Toc512436193"/>
+      <w:r>
+        <w:rPr>
+          <w:rFonts w:hint="eastAsia"/>
+        </w:rPr>
+        <w:t>比赛技术数据</w:t>
+      </w:r>
+      <w:bookmarkEnd w:id="6"/>
+    </w:p>
+    <w:p>
+      <w:pPr>
+        <w:pStyle w:val="2"/>
+      </w:pPr>
+      <w:bookmarkStart w:id="7" w:name="_Toc512436194"/>
+      <w:r>
+        <w:rPr>
+          <w:rFonts w:hint="eastAsia"/>
+        </w:rPr>
+        <w:t>球员赛季数据</w:t>
+      </w:r>
+      <w:bookmarkEnd w:id="7"/>
+    </w:p>
+    <w:p>
+      <w:pPr>
+        <w:rPr>
+          <w:rFonts w:ascii="微软雅黑" w:hAnsi="微软雅黑"/>
+        </w:rPr>
+      </w:pPr>
+      <w:r>
+        <w:rPr>
+          <w:rFonts w:ascii="微软雅黑" w:hAnsi="微软雅黑" w:hint="eastAsia"/>
+        </w:rPr>
+        <w:t>api: api/</w:t>
+      </w:r>
+      <w:r>
+        <w:rPr>
+          <w:rFonts w:ascii="微软雅黑" w:hAnsi="微软雅黑" w:hint="eastAsia"/>
+        </w:rPr>
+        <w:t>matchdata</w:t>
+      </w:r>
+      <w:r>
+        <w:rPr>
+          <w:rFonts w:ascii="微软雅黑" w:hAnsi="微软雅黑" w:hint="eastAsia"/>
+        </w:rPr>
+        <w:t>/</w:t>
+      </w:r>
+      <w:r>
+        <w:rPr>
+          <w:rFonts w:ascii="微软雅黑" w:hAnsi="微软雅黑" w:hint="eastAsia"/>
+        </w:rPr>
+        <w:t>playerseasonstatis</w:t>
+      </w:r>
+    </w:p>
+    <w:p>
+      <w:pPr>
+        <w:rPr>
+          <w:rFonts w:ascii="微软雅黑" w:hAnsi="微软雅黑"/>
+        </w:rPr>
+      </w:pPr>
+      <w:r>
+        <w:rPr>
+          <w:rFonts w:ascii="微软雅黑" w:hAnsi="微软雅黑" w:hint="eastAsia"/>
+        </w:rPr>
+        <w:t>参数：</w:t>
+      </w:r>
+      <w:r>
+        <w:rPr>
+          <w:rFonts w:ascii="微软雅黑" w:hAnsi="微软雅黑" w:hint="eastAsia"/>
+        </w:rPr>
+        <w:t>team_member_id（球员id）</w:t>
+      </w:r>
+    </w:p>
+    <w:p>
+      <w:pPr>
+        <w:rPr>
+          <w:rFonts w:ascii="微软雅黑" w:hAnsi="微软雅黑"/>
+        </w:rPr>
+      </w:pPr>
+      <w:r>
+        <w:rPr>
+          <w:rFonts w:ascii="微软雅黑" w:hAnsi="微软雅黑" w:hint="eastAsia"/>
+        </w:rPr>
+        <w:t>数据表：match_statistics</w:t>
+      </w:r>
+    </w:p>
+    <w:p>
+      <w:pPr>
+        <w:rPr>
+          <w:rFonts w:ascii="微软雅黑" w:hAnsi="微软雅黑"/>
+        </w:rPr>
+      </w:pPr>
+      <w:r>
+        <w:rPr>
+          <w:rFonts w:ascii="微软雅黑" w:hAnsi="微软雅黑" w:hint="eastAsia"/>
+        </w:rPr>
+        <w:t xml:space="preserve">response: </w:t>
+      </w:r>
+    </w:p>
+    <w:p>
+      <w:pPr>
+        <w:rPr>
+          <w:rFonts w:ascii="微软雅黑" w:hAnsi="微软雅黑"/>
+        </w:rPr>
+      </w:pPr>
+      <w:r>
+        <w:rPr>
+          <w:rFonts w:ascii="微软雅黑" w:hAnsi="微软雅黑" w:hint="eastAsia"/>
+        </w:rPr>
+        <w:t>成功 code=&gt;200, msg=&gt;， data=&gt;</w:t>
+      </w:r>
+      <w:r>
+        <w:rPr>
+          <w:rFonts w:ascii="微软雅黑" w:hAnsi="微软雅黑" w:hint="eastAsia"/>
+        </w:rPr>
+        <w:t>[match_number比赛场次,efficiency效率值,avgdata赛季平均数据]</w:t>
+      </w:r>
+    </w:p>
+    <w:p>
+      <w:pPr>
+        <w:rPr>
+          <w:rFonts w:ascii="微软雅黑" w:hAnsi="微软雅黑"/>
+        </w:rPr>
+      </w:pPr>
+    </w:p>
+    <w:p>
+      <w:pPr>
+        <w:pStyle w:val="2"/>
+      </w:pPr>
+      <w:bookmarkStart w:id="8" w:name="_Toc512436195"/>
+      <w:r>
+        <w:rPr>
+          <w:rFonts w:hint="eastAsia"/>
         </w:rPr>
         <w:lastRenderedPageBreak/>
-        <w:t>前端检测用户是否登陆|注册?</w:t>
-      </w:r>
-      <w:bookmarkEnd w:id="4"/>
-    </w:p>
-    <w:p>
-      <w:pPr>
-        <w:rPr>
-          <w:rFonts w:ascii="微软雅黑" w:hAnsi="微软雅黑"/>
-        </w:rPr>
-      </w:pPr>
-      <w:r>
-        <w:rPr>
-          <w:rFonts w:ascii="微软雅黑" w:hAnsi="微软雅黑" w:hint="eastAsia"/>
-        </w:rPr>
-        <w:t>js直接读取</w:t>
-      </w:r>
-      <w:r>
-        <w:rPr>
-          <w:rFonts w:ascii="微软雅黑" w:hAnsi="微软雅黑"/>
-        </w:rPr>
-        <w:t>"{$memberInfo['id']}"</w:t>
-      </w:r>
-      <w:r>
-        <w:rPr>
-          <w:rFonts w:ascii="微软雅黑" w:hAnsi="微软雅黑" w:hint="eastAsia"/>
-        </w:rPr>
-        <w:t>,如果有值,则已经登录/注册</w:t>
-      </w:r>
+        <w:t>球队录入比赛球员技术数据</w:t>
+      </w:r>
+      <w:bookmarkEnd w:id="8"/>
+    </w:p>
+    <w:p>
+      <w:pPr>
+        <w:rPr>
+          <w:rFonts w:ascii="微软雅黑" w:hAnsi="微软雅黑"/>
+        </w:rPr>
+      </w:pPr>
+      <w:r>
+        <w:rPr>
+          <w:rFonts w:ascii="微软雅黑" w:hAnsi="微软雅黑" w:hint="eastAsia"/>
+        </w:rPr>
+        <w:t>api: api/</w:t>
+      </w:r>
+      <w:r>
+        <w:rPr>
+          <w:rFonts w:ascii="微软雅黑" w:hAnsi="微软雅黑" w:hint="eastAsia"/>
+        </w:rPr>
+        <w:t>matchdata/savematchstatisticsbyteam</w:t>
+      </w:r>
+    </w:p>
+    <w:p>
+      <w:pPr>
+        <w:rPr>
+          <w:rFonts w:ascii="微软雅黑" w:hAnsi="微软雅黑"/>
+        </w:rPr>
+      </w:pPr>
+      <w:r>
+        <w:rPr>
+          <w:rFonts w:ascii="微软雅黑" w:hAnsi="微软雅黑" w:hint="eastAsia"/>
+        </w:rPr>
+        <w:t>参数：match_id（比赛id）、match（比赛名称）、match_record_id（比赛战绩id）、match_time（比赛时间，日期格式或时间戳格式）、team_id（球队id，取当前操作）、team（球队名，同team_id）</w:t>
+      </w:r>
+      <w:r>
+        <w:rPr>
+          <w:rFonts w:ascii="微软雅黑" w:hAnsi="微软雅黑" w:hint="eastAsia"/>
+        </w:rPr>
+        <w:t>；</w:t>
+      </w:r>
+    </w:p>
+    <w:p>
+      <w:pPr>
+        <w:rPr>
+          <w:rFonts w:ascii="微软雅黑" w:hAnsi="微软雅黑"/>
+        </w:rPr>
+      </w:pPr>
+      <w:r>
+        <w:rPr>
+          <w:rFonts w:ascii="微软雅黑" w:hAnsi="微软雅黑" w:hint="eastAsia"/>
+        </w:rPr>
+        <w:t>members（球员技术数据名单集合，json格式）：</w:t>
+      </w:r>
+      <w:r>
+        <w:rPr>
+          <w:rFonts w:ascii="微软雅黑" w:hAnsi="微软雅黑" w:hint="eastAsia"/>
+        </w:rPr>
+        <w:t>[</w:t>
+      </w:r>
+      <w:r>
+        <w:rPr>
+          <w:rFonts w:ascii="微软雅黑" w:hAnsi="微软雅黑" w:hint="eastAsia"/>
+        </w:rPr>
+        <w:t>{</w:t>
+      </w:r>
+      <w:r>
+        <w:rPr>
+          <w:rFonts w:ascii="微软雅黑" w:hAnsi="微软雅黑" w:hint="eastAsia"/>
+        </w:rPr>
+        <w:t xml:space="preserve"> </w:t>
+      </w:r>
+      <w:r>
+        <w:rPr>
+          <w:rFonts w:ascii="微软雅黑" w:hAnsi="微软雅黑" w:hint="eastAsia"/>
+        </w:rPr>
+        <w:t xml:space="preserve">match_record_member_id, team_member_id,  name, member_id, member, number, fg, fga, 3pfg, 3pfga, reb, ast, stl, blk, ft, fta, </w:t>
+      </w:r>
+      <w:r>
+        <w:rPr>
+          <w:rFonts w:ascii="微软雅黑" w:hAnsi="微软雅黑" w:hint="eastAsia"/>
+        </w:rPr>
+        <w:t>turnover, foul, lineup}]</w:t>
+      </w:r>
+    </w:p>
+    <w:p>
+      <w:pPr>
+        <w:rPr>
+          <w:rFonts w:ascii="微软雅黑" w:hAnsi="微软雅黑"/>
+        </w:rPr>
+      </w:pPr>
+      <w:r>
+        <w:rPr>
+          <w:rFonts w:ascii="微软雅黑" w:hAnsi="微软雅黑" w:hint="eastAsia"/>
+        </w:rPr>
+        <w:t xml:space="preserve">response: </w:t>
+      </w:r>
+    </w:p>
+    <w:p>
+      <w:pPr>
+        <w:rPr>
+          <w:rFonts w:ascii="微软雅黑" w:hAnsi="微软雅黑"/>
+        </w:rPr>
+      </w:pPr>
+      <w:r>
+        <w:rPr>
+          <w:rFonts w:ascii="微软雅黑" w:hAnsi="微软雅黑" w:hint="eastAsia"/>
+        </w:rPr>
+        <w:t>成功 code=&gt;200, msg=&gt;</w:t>
+      </w:r>
+    </w:p>
+    <w:p>
+      <w:pPr>
+        <w:pStyle w:val="1"/>
+      </w:pPr>
+      <w:bookmarkStart w:id="9" w:name="_Toc512436196"/>
+      <w:r>
+        <w:rPr>
+          <w:rFonts w:hint="eastAsia"/>
+        </w:rPr>
+        <w:t>球队荣誉</w:t>
+      </w:r>
+      <w:bookmarkEnd w:id="9"/>
     </w:p>
     <w:p>
       <w:pPr>
         <w:pStyle w:val="2"/>
-        <w:rPr>
-          <w:rFonts w:ascii="微软雅黑" w:hAnsi="微软雅黑"/>
-        </w:rPr>
-      </w:pPr>
-      <w:bookmarkStart w:id="5" w:name="_Toc511665563"/>
-      <w:r>
-        <w:rPr>
-          <w:rFonts w:ascii="微软雅黑" w:hAnsi="微软雅黑" w:hint="eastAsia"/>
-        </w:rPr>
-        <w:t>返回数据格式</w:t>
-      </w:r>
-      <w:bookmarkEnd w:id="5"/>
-    </w:p>
-    <w:p>
-      <w:pPr>
-        <w:rPr>
-          <w:rFonts w:ascii="微软雅黑" w:hAnsi="微软雅黑"/>
-        </w:rPr>
-      </w:pPr>
-      <w:r>
-        <w:rPr>
-          <w:rFonts w:ascii="微软雅黑" w:hAnsi="微软雅黑" w:hint="eastAsia"/>
-        </w:rPr>
-        <w:t>type:</w:t>
-      </w:r>
-      <w:r>
-        <w:rPr>
-          <w:rFonts w:ascii="微软雅黑" w:hAnsi="微软雅黑" w:hint="eastAsia"/>
-        </w:rPr>
-        <w:t>json</w:t>
-      </w:r>
-    </w:p>
-    <w:p>
-      <w:pPr>
-        <w:ind w:leftChars="100" w:left="210"/>
-        <w:rPr>
-          <w:rFonts w:ascii="微软雅黑" w:hAnsi="微软雅黑"/>
-        </w:rPr>
-      </w:pPr>
-      <w:r>
-        <w:rPr>
-          <w:rFonts w:ascii="微软雅黑" w:hAnsi="微软雅黑" w:hint="eastAsia"/>
-        </w:rPr>
-        <w:t>{</w:t>
-      </w:r>
-      <w:r>
-        <w:rPr>
-          <w:rFonts w:ascii="微软雅黑" w:hAnsi="微软雅黑" w:hint="eastAsia"/>
-        </w:rPr>
-        <w:t>['</w:t>
-      </w:r>
-      <w:r>
-        <w:rPr>
-          <w:rFonts w:ascii="微软雅黑" w:hAnsi="微软雅黑" w:hint="eastAsia"/>
-        </w:rPr>
-        <w:t>c</w:t>
-      </w:r>
-      <w:r>
-        <w:rPr>
-          <w:rFonts w:ascii="微软雅黑" w:hAnsi="微软雅黑"/>
-        </w:rPr>
-        <w:t>ode'=&gt;200,'msg'=&gt;</w:t>
-      </w:r>
-      <w:r>
-        <w:rPr>
-          <w:rFonts w:ascii="微软雅黑" w:hAnsi="微软雅黑" w:hint="eastAsia"/>
-        </w:rPr>
-        <w:t>{data</w:t>
-      </w:r>
-      <w:r>
-        <w:rPr>
-          <w:rFonts w:ascii="微软雅黑" w:hAnsi="微软雅黑" w:hint="eastAsia"/>
-        </w:rPr>
-        <w:t>}]</w:t>
-      </w:r>
-      <w:r>
-        <w:rPr>
-          <w:rFonts w:ascii="微软雅黑" w:hAnsi="微软雅黑" w:hint="eastAsia"/>
-        </w:rPr>
-        <w:t>}</w:t>
-      </w:r>
-    </w:p>
-    <w:p>
-      <w:pPr>
-        <w:ind w:leftChars="100" w:left="210"/>
-        <w:rPr>
-          <w:rFonts w:ascii="微软雅黑" w:hAnsi="微软雅黑"/>
-        </w:rPr>
-      </w:pPr>
-    </w:p>
-    <w:p>
-      <w:pPr>
-        <w:ind w:leftChars="100" w:left="210"/>
-        <w:rPr>
-          <w:rFonts w:ascii="微软雅黑" w:hAnsi="微软雅黑"/>
-        </w:rPr>
-      </w:pPr>
-    </w:p>
-    <w:p>
-      <w:pPr>
-        <w:ind w:leftChars="100" w:left="210"/>
-        <w:rPr>
-          <w:rFonts w:ascii="微软雅黑" w:hAnsi="微软雅黑"/>
-        </w:rPr>
-      </w:pPr>
-    </w:p>
-    <w:p>
-      <w:pPr>
-        <w:ind w:leftChars="100" w:left="210"/>
-        <w:rPr>
-          <w:rFonts w:ascii="微软雅黑" w:hAnsi="微软雅黑"/>
-        </w:rPr>
-      </w:pPr>
-    </w:p>
-    <w:p>
-      <w:pPr>
-        <w:pStyle w:val="1"/>
-      </w:pPr>
-      <w:bookmarkStart w:id="6" w:name="_Toc511665564"/>
+      </w:pPr>
+      <w:bookmarkStart w:id="10" w:name="_Toc512436197"/>
       <w:r>
         <w:rPr>
           <w:rFonts w:hint="eastAsia"/>
         </w:rPr>
+        <w:t>创建</w:t>
+      </w:r>
+      <w:r>
+        <w:rPr>
+          <w:rFonts w:hint="eastAsia"/>
+        </w:rPr>
         <w:t>球队荣誉</w:t>
       </w:r>
-      <w:bookmarkEnd w:id="6"/>
+      <w:bookmarkEnd w:id="10"/>
+    </w:p>
+    <w:p>
+      <w:pPr>
+        <w:rPr>
+          <w:rFonts w:ascii="微软雅黑" w:hAnsi="微软雅黑"/>
+        </w:rPr>
+      </w:pPr>
+      <w:r>
+        <w:rPr>
+          <w:rFonts w:ascii="微软雅黑" w:hAnsi="微软雅黑" w:hint="eastAsia"/>
+        </w:rPr>
+        <w:t>api: api/</w:t>
+      </w:r>
+      <w:r>
+        <w:rPr>
+          <w:rFonts w:ascii="微软雅黑" w:hAnsi="微软雅黑" w:hint="eastAsia"/>
+        </w:rPr>
+        <w:t>team</w:t>
+      </w:r>
+      <w:r>
+        <w:rPr>
+          <w:rFonts w:ascii="微软雅黑" w:hAnsi="微软雅黑" w:hint="eastAsia"/>
+        </w:rPr>
+        <w:t>/</w:t>
+      </w:r>
+      <w:r>
+        <w:rPr>
+          <w:rFonts w:ascii="微软雅黑" w:hAnsi="微软雅黑" w:hint="eastAsia"/>
+        </w:rPr>
+        <w:t>createteamhonor</w:t>
+      </w:r>
+    </w:p>
+    <w:p>
+      <w:pPr>
+        <w:rPr>
+          <w:rFonts w:ascii="微软雅黑" w:hAnsi="微软雅黑"/>
+        </w:rPr>
+      </w:pPr>
+      <w:r>
+        <w:rPr>
+          <w:rFonts w:ascii="微软雅黑" w:hAnsi="微软雅黑" w:hint="eastAsia"/>
+        </w:rPr>
+        <w:t>参数：</w:t>
+      </w:r>
+      <w:r>
+        <w:rPr>
+          <w:rFonts w:ascii="微软雅黑" w:hAnsi="微软雅黑"/>
+        </w:rPr>
+        <w:t>team_honor</w:t>
+      </w:r>
+      <w:r>
+        <w:rPr>
+          <w:rFonts w:ascii="微软雅黑" w:hAnsi="微软雅黑" w:hint="eastAsia"/>
+        </w:rPr>
+        <w:t>数据表字段</w:t>
+      </w:r>
+    </w:p>
+    <w:p>
+      <w:pPr>
+        <w:rPr>
+          <w:rFonts w:ascii="微软雅黑" w:hAnsi="微软雅黑"/>
+        </w:rPr>
+      </w:pPr>
+      <w:r>
+        <w:rPr>
+          <w:rFonts w:ascii="微软雅黑" w:hAnsi="微软雅黑" w:hint="eastAsia"/>
+        </w:rPr>
+        <w:t xml:space="preserve">response: </w:t>
+      </w:r>
+    </w:p>
+    <w:p>
+      <w:pPr>
+        <w:rPr>
+          <w:rFonts w:ascii="微软雅黑" w:hAnsi="微软雅黑"/>
+        </w:rPr>
+      </w:pPr>
+      <w:r>
+        <w:rPr>
+          <w:rFonts w:ascii="微软雅黑" w:hAnsi="微软雅黑" w:hint="eastAsia"/>
+        </w:rPr>
+        <w:t>成功 code=&gt;200, msg=&gt;， data=&gt;（</w:t>
+      </w:r>
+      <w:r>
+        <w:rPr>
+          <w:rFonts w:ascii="微软雅黑" w:hAnsi="微软雅黑"/>
+        </w:rPr>
+        <w:t>team_honor</w:t>
+      </w:r>
+      <w:r>
+        <w:rPr>
+          <w:rFonts w:ascii="微软雅黑" w:hAnsi="微软雅黑" w:hint="eastAsia"/>
+        </w:rPr>
+        <w:t>数据表</w:t>
+      </w:r>
+      <w:r>
+        <w:rPr>
+          <w:rFonts w:ascii="微软雅黑" w:hAnsi="微软雅黑" w:hint="eastAsia"/>
+        </w:rPr>
+        <w:t>自增id）</w:t>
+      </w:r>
+    </w:p>
+    <w:p>
+      <w:pPr>
+        <w:rPr>
+          <w:rFonts w:ascii="微软雅黑" w:hAnsi="微软雅黑"/>
+        </w:rPr>
+      </w:pPr>
     </w:p>
     <w:p>
       <w:pPr>
         <w:pStyle w:val="2"/>
       </w:pPr>
-      <w:bookmarkStart w:id="7" w:name="_Toc511665565"/>
+      <w:bookmarkStart w:id="11" w:name="_Toc512436198"/>
       <w:r>
         <w:rPr>
           <w:rFonts w:hint="eastAsia"/>
         </w:rPr>
-        <w:t>创建</w:t>
-      </w:r>
-      <w:r>
-        <w:rPr>
-          <w:rFonts w:hint="eastAsia"/>
-        </w:rPr>
-        <w:t>球队荣誉</w:t>
-      </w:r>
-      <w:bookmarkEnd w:id="7"/>
-    </w:p>
-    <w:p>
-      <w:pPr>
-        <w:rPr>
-          <w:rFonts w:ascii="微软雅黑" w:hAnsi="微软雅黑"/>
-        </w:rPr>
-      </w:pPr>
-      <w:r>
-        <w:rPr>
-          <w:rFonts w:ascii="微软雅黑" w:hAnsi="微软雅黑" w:hint="eastAsia"/>
-        </w:rPr>
-        <w:t>api: api/</w:t>
-      </w:r>
-      <w:r>
-        <w:rPr>
-          <w:rFonts w:ascii="微软雅黑" w:hAnsi="微软雅黑" w:hint="eastAsia"/>
-        </w:rPr>
-        <w:t>team</w:t>
-      </w:r>
-      <w:r>
-        <w:rPr>
-          <w:rFonts w:ascii="微软雅黑" w:hAnsi="微软雅黑" w:hint="eastAsia"/>
-        </w:rPr>
-        <w:t>/</w:t>
-      </w:r>
-      <w:r>
-        <w:rPr>
-          <w:rFonts w:ascii="微软雅黑" w:hAnsi="微软雅黑" w:hint="eastAsia"/>
-        </w:rPr>
-        <w:t>createteamhonor</w:t>
-      </w:r>
-    </w:p>
-    <w:p>
-      <w:pPr>
-        <w:rPr>
-          <w:rFonts w:ascii="微软雅黑" w:hAnsi="微软雅黑"/>
-        </w:rPr>
-      </w:pPr>
-      <w:r>
-        <w:rPr>
-          <w:rFonts w:ascii="微软雅黑" w:hAnsi="微软雅黑" w:hint="eastAsia"/>
-        </w:rPr>
-        <w:t>参数：</w:t>
-      </w:r>
-      <w:r>
-        <w:rPr>
-          <w:rFonts w:ascii="微软雅黑" w:hAnsi="微软雅黑"/>
-        </w:rPr>
-        <w:t>team_honor</w:t>
-      </w:r>
-      <w:r>
-        <w:rPr>
-          <w:rFonts w:ascii="微软雅黑" w:hAnsi="微软雅黑" w:hint="eastAsia"/>
-        </w:rPr>
-        <w:t>数据表字段</w:t>
-      </w:r>
-    </w:p>
-    <w:p>
-      <w:pPr>
-        <w:rPr>
-          <w:rFonts w:ascii="微软雅黑" w:hAnsi="微软雅黑"/>
-        </w:rPr>
-      </w:pPr>
-      <w:r>
-        <w:rPr>
-          <w:rFonts w:ascii="微软雅黑" w:hAnsi="微软雅黑" w:hint="eastAsia"/>
-        </w:rPr>
-        <w:t xml:space="preserve">response: </w:t>
-      </w:r>
-    </w:p>
-    <w:p>
-      <w:pPr>
-        <w:rPr>
-          <w:rFonts w:ascii="微软雅黑" w:hAnsi="微软雅黑"/>
-        </w:rPr>
-      </w:pPr>
-      <w:r>
-        <w:rPr>
-          <w:rFonts w:ascii="微软雅黑" w:hAnsi="微软雅黑" w:hint="eastAsia"/>
-        </w:rPr>
-        <w:t>成功 code=&gt;200, msg=&gt;， data=&gt;（</w:t>
-      </w:r>
-      <w:r>
-        <w:rPr>
-          <w:rFonts w:ascii="微软雅黑" w:hAnsi="微软雅黑"/>
-        </w:rPr>
-        <w:t>team_honor</w:t>
-      </w:r>
-      <w:r>
-        <w:rPr>
-          <w:rFonts w:ascii="微软雅黑" w:hAnsi="微软雅黑" w:hint="eastAsia"/>
-        </w:rPr>
-        <w:t>数据表</w:t>
-      </w:r>
-      <w:r>
-        <w:rPr>
-          <w:rFonts w:ascii="微软雅黑" w:hAnsi="微软雅黑" w:hint="eastAsia"/>
-        </w:rPr>
-        <w:t>自增id）</w:t>
-      </w:r>
-    </w:p>
-    <w:p>
-      <w:pPr>
-        <w:rPr>
-          <w:rFonts w:ascii="微软雅黑" w:hAnsi="微软雅黑"/>
-        </w:rPr>
-      </w:pPr>
-    </w:p>
-    <w:p>
-      <w:pPr>
-        <w:pStyle w:val="2"/>
-      </w:pPr>
-      <w:bookmarkStart w:id="8" w:name="_Toc511665566"/>
-      <w:r>
-        <w:rPr>
-          <w:rFonts w:hint="eastAsia"/>
-        </w:rPr>
         <w:t>编辑球队荣誉</w:t>
       </w:r>
-      <w:bookmarkEnd w:id="8"/>
+      <w:bookmarkEnd w:id="11"/>
     </w:p>
     <w:p>
       <w:pPr>
@@ -2449,7 +3109,7 @@
       <w:pPr>
         <w:pStyle w:val="2"/>
       </w:pPr>
-      <w:bookmarkStart w:id="9" w:name="_Toc511665567"/>
+      <w:bookmarkStart w:id="12" w:name="_Toc512436199"/>
       <w:r>
         <w:rPr>
           <w:rFonts w:hint="eastAsia"/>
@@ -2462,7 +3122,7 @@
         </w:rPr>
         <w:t>（页码）</w:t>
       </w:r>
-      <w:bookmarkEnd w:id="9"/>
+      <w:bookmarkEnd w:id="12"/>
     </w:p>
     <w:p>
       <w:pPr>
@@ -2565,14 +3225,14 @@
       <w:pPr>
         <w:pStyle w:val="2"/>
       </w:pPr>
-      <w:bookmarkStart w:id="10" w:name="_Toc511665568"/>
+      <w:bookmarkStart w:id="13" w:name="_Toc512436200"/>
       <w:r>
         <w:rPr>
           <w:rFonts w:hint="eastAsia"/>
         </w:rPr>
         <w:t>球队荣誉列表</w:t>
       </w:r>
-      <w:bookmarkEnd w:id="10"/>
+      <w:bookmarkEnd w:id="13"/>
     </w:p>
     <w:p>
       <w:pPr>
@@ -2671,21 +3331,21 @@
     <w:p>
       <w:pPr>
         <w:rPr>
-          <w:rFonts w:ascii="微软雅黑" w:hAnsi="微软雅黑" w:hint="eastAsia"/>
-        </w:rPr>
-      </w:pPr>
-    </w:p>
-    <w:p>
-      <w:pPr>
-        <w:rPr>
-          <w:rFonts w:ascii="微软雅黑" w:hAnsi="微软雅黑" w:hint="eastAsia"/>
-        </w:rPr>
-      </w:pPr>
-    </w:p>
-    <w:p>
-      <w:pPr>
-        <w:rPr>
-          <w:rFonts w:ascii="微软雅黑" w:hAnsi="微软雅黑" w:hint="eastAsia"/>
+          <w:rFonts w:ascii="微软雅黑" w:hAnsi="微软雅黑"/>
+        </w:rPr>
+      </w:pPr>
+    </w:p>
+    <w:p>
+      <w:pPr>
+        <w:rPr>
+          <w:rFonts w:ascii="微软雅黑" w:hAnsi="微软雅黑"/>
+        </w:rPr>
+      </w:pPr>
+    </w:p>
+    <w:p>
+      <w:pPr>
+        <w:rPr>
+          <w:rFonts w:ascii="微软雅黑" w:hAnsi="微软雅黑"/>
         </w:rPr>
       </w:pPr>
     </w:p>
@@ -2693,6 +3353,7 @@
       <w:pPr>
         <w:pStyle w:val="2"/>
       </w:pPr>
+      <w:bookmarkStart w:id="14" w:name="_Toc512436201"/>
       <w:r>
         <w:rPr>
           <w:rFonts w:hint="eastAsia"/>
@@ -2712,6 +3373,7 @@
         </w:rPr>
         <w:t>荣誉列表</w:t>
       </w:r>
+      <w:bookmarkEnd w:id="14"/>
     </w:p>
     <w:p>
       <w:pPr>
@@ -2824,14 +3486,14 @@
       <w:pPr>
         <w:pStyle w:val="2"/>
       </w:pPr>
-      <w:bookmarkStart w:id="11" w:name="_Toc511665569"/>
+      <w:bookmarkStart w:id="15" w:name="_Toc512436202"/>
       <w:r>
         <w:rPr>
           <w:rFonts w:hint="eastAsia"/>
         </w:rPr>
         <w:t>删除球队荣誉</w:t>
       </w:r>
-      <w:bookmarkEnd w:id="11"/>
+      <w:bookmarkEnd w:id="15"/>
     </w:p>
     <w:p>
       <w:pPr>
@@ -2909,28 +3571,27 @@
     <w:p>
       <w:pPr>
         <w:rPr>
-          <w:rFonts w:ascii="微软雅黑" w:hAnsi="微软雅黑" w:hint="eastAsia"/>
+          <w:rFonts w:ascii="微软雅黑" w:hAnsi="微软雅黑"/>
         </w:rPr>
       </w:pPr>
     </w:p>
     <w:p>
       <w:pPr>
         <w:pStyle w:val="2"/>
+      </w:pPr>
+      <w:bookmarkStart w:id="16" w:name="_Toc512436203"/>
+      <w:r>
         <w:rPr>
           <w:rFonts w:hint="eastAsia"/>
         </w:rPr>
-      </w:pPr>
-      <w:r>
-        <w:rPr>
-          <w:rFonts w:hint="eastAsia"/>
-        </w:rPr>
         <w:t>获取球队成员的荣誉列表（页码）</w:t>
       </w:r>
-    </w:p>
-    <w:p>
-      <w:pPr>
-        <w:rPr>
-          <w:rFonts w:ascii="微软雅黑" w:hAnsi="微软雅黑" w:hint="eastAsia"/>
+      <w:bookmarkEnd w:id="16"/>
+    </w:p>
+    <w:p>
+      <w:pPr>
+        <w:rPr>
+          <w:rFonts w:ascii="微软雅黑" w:hAnsi="微软雅黑"/>
         </w:rPr>
       </w:pPr>
       <w:r>
@@ -2943,7 +3604,7 @@
     <w:p>
       <w:pPr>
         <w:rPr>
-          <w:rFonts w:ascii="微软雅黑" w:hAnsi="微软雅黑" w:hint="eastAsia"/>
+          <w:rFonts w:ascii="微软雅黑" w:hAnsi="微软雅黑"/>
         </w:rPr>
       </w:pPr>
       <w:r>
@@ -2968,7 +3629,7 @@
     <w:p>
       <w:pPr>
         <w:rPr>
-          <w:rFonts w:ascii="微软雅黑" w:hAnsi="微软雅黑" w:hint="eastAsia"/>
+          <w:rFonts w:ascii="微软雅黑" w:hAnsi="微软雅黑"/>
         </w:rPr>
       </w:pPr>
       <w:r>
@@ -3007,24 +3668,22 @@
     <w:p>
       <w:pPr>
         <w:rPr>
-          <w:rFonts w:ascii="微软雅黑" w:hAnsi="微软雅黑" w:hint="eastAsia"/>
-        </w:rPr>
-      </w:pPr>
-    </w:p>
-    <w:p>
-      <w:pPr>
-        <w:rPr>
-          <w:rFonts w:ascii="微软雅黑" w:hAnsi="微软雅黑" w:hint="eastAsia"/>
+          <w:rFonts w:ascii="微软雅黑" w:hAnsi="微软雅黑"/>
+        </w:rPr>
+      </w:pPr>
+    </w:p>
+    <w:p>
+      <w:pPr>
+        <w:rPr>
+          <w:rFonts w:ascii="微软雅黑" w:hAnsi="微软雅黑"/>
         </w:rPr>
       </w:pPr>
     </w:p>
     <w:p>
       <w:pPr>
         <w:pStyle w:val="2"/>
-        <w:rPr>
-          <w:rFonts w:hint="eastAsia"/>
-        </w:rPr>
-      </w:pPr>
+      </w:pPr>
+      <w:bookmarkStart w:id="17" w:name="_Toc512436204"/>
       <w:r>
         <w:rPr>
           <w:rFonts w:hint="eastAsia"/>
@@ -3032,6 +3691,7 @@
         <w:lastRenderedPageBreak/>
         <w:t>获取球队成员的荣誉列表</w:t>
       </w:r>
+      <w:bookmarkEnd w:id="17"/>
     </w:p>
     <w:p>
       <w:pPr>
@@ -4145,7 +4805,7 @@
 </file>
 
 <file path=customXml/itemProps1.xml><?xml version="1.0" encoding="utf-8"?>
-<ds:datastoreItem xmlns:ds="http://schemas.openxmlformats.org/officeDocument/2006/customXml" ds:itemID="{9994B0E5-C542-4C3A-93F6-4C43F730F8D9}">
+<ds:datastoreItem xmlns:ds="http://schemas.openxmlformats.org/officeDocument/2006/customXml" ds:itemID="{9647718B-DDF9-45BF-A4F1-C8BF7A89EBCE}">
   <ds:schemaRefs>
     <ds:schemaRef ds:uri="http://schemas.openxmlformats.org/officeDocument/2006/bibliography"/>
   </ds:schemaRefs>

</xml_diff>